<commit_message>
updated cost document a bit (add your user stories and tasks)
</commit_message>
<xml_diff>
--- a/Cost Document.docx
+++ b/Cost Document.docx
@@ -1112,6 +1112,2778 @@
               <w:t>100</w:t>
             </w:r>
           </w:p>
+        </w:tc>
+        <w:tc>
+          <w:tcPr>
+            <w:tcW w:w="884" w:type="dxa"/>
+          </w:tcPr>
+          <w:p/>
+        </w:tc>
+      </w:tr>
+    </w:tbl>
+    <w:p/>
+    <w:tbl>
+      <w:tblPr>
+        <w:tblStyle w:val="TableGrid"/>
+        <w:tblW w:w="0" w:type="auto"/>
+        <w:tblLayout w:type="fixed"/>
+        <w:tblLook w:val="04A0" w:firstRow="1" w:lastRow="0" w:firstColumn="1" w:lastColumn="0" w:noHBand="0" w:noVBand="1"/>
+      </w:tblPr>
+      <w:tblGrid>
+        <w:gridCol w:w="1106"/>
+        <w:gridCol w:w="1612"/>
+        <w:gridCol w:w="1319"/>
+        <w:gridCol w:w="1365"/>
+        <w:gridCol w:w="1365"/>
+        <w:gridCol w:w="1365"/>
+        <w:gridCol w:w="884"/>
+      </w:tblGrid>
+      <w:tr>
+        <w:tc>
+          <w:tcPr>
+            <w:tcW w:w="1106" w:type="dxa"/>
+          </w:tcPr>
+          <w:p>
+            <w:pPr>
+              <w:rPr>
+                <w:sz w:val="18"/>
+                <w:szCs w:val="18"/>
+              </w:rPr>
+            </w:pPr>
+          </w:p>
+        </w:tc>
+        <w:tc>
+          <w:tcPr>
+            <w:tcW w:w="1612" w:type="dxa"/>
+          </w:tcPr>
+          <w:p>
+            <w:pPr>
+              <w:rPr>
+                <w:sz w:val="18"/>
+                <w:szCs w:val="18"/>
+              </w:rPr>
+            </w:pPr>
+            <w:r>
+              <w:rPr>
+                <w:sz w:val="18"/>
+                <w:szCs w:val="18"/>
+              </w:rPr>
+              <w:t>User Story</w:t>
+            </w:r>
+          </w:p>
+        </w:tc>
+        <w:tc>
+          <w:tcPr>
+            <w:tcW w:w="1319" w:type="dxa"/>
+          </w:tcPr>
+          <w:p>
+            <w:pPr>
+              <w:rPr>
+                <w:sz w:val="18"/>
+                <w:szCs w:val="18"/>
+              </w:rPr>
+            </w:pPr>
+            <w:r>
+              <w:rPr>
+                <w:sz w:val="18"/>
+                <w:szCs w:val="18"/>
+              </w:rPr>
+              <w:t>Tasks</w:t>
+            </w:r>
+          </w:p>
+        </w:tc>
+        <w:tc>
+          <w:tcPr>
+            <w:tcW w:w="1365" w:type="dxa"/>
+          </w:tcPr>
+          <w:p>
+            <w:pPr>
+              <w:rPr>
+                <w:sz w:val="18"/>
+                <w:szCs w:val="18"/>
+              </w:rPr>
+            </w:pPr>
+            <w:r>
+              <w:rPr>
+                <w:sz w:val="18"/>
+                <w:szCs w:val="18"/>
+              </w:rPr>
+              <w:t>Estimated size (</w:t>
+            </w:r>
+            <w:proofErr w:type="spellStart"/>
+            <w:r>
+              <w:rPr>
+                <w:sz w:val="18"/>
+                <w:szCs w:val="18"/>
+              </w:rPr>
+              <w:t>sp</w:t>
+            </w:r>
+            <w:proofErr w:type="spellEnd"/>
+            <w:r>
+              <w:rPr>
+                <w:sz w:val="18"/>
+                <w:szCs w:val="18"/>
+              </w:rPr>
+              <w:t>)</w:t>
+            </w:r>
+          </w:p>
+        </w:tc>
+        <w:tc>
+          <w:tcPr>
+            <w:tcW w:w="1365" w:type="dxa"/>
+          </w:tcPr>
+          <w:p>
+            <w:pPr>
+              <w:rPr>
+                <w:sz w:val="18"/>
+                <w:szCs w:val="18"/>
+              </w:rPr>
+            </w:pPr>
+            <w:r>
+              <w:rPr>
+                <w:sz w:val="18"/>
+                <w:szCs w:val="18"/>
+              </w:rPr>
+              <w:t>Estimated time (h)</w:t>
+            </w:r>
+          </w:p>
+        </w:tc>
+        <w:tc>
+          <w:tcPr>
+            <w:tcW w:w="1365" w:type="dxa"/>
+          </w:tcPr>
+          <w:p>
+            <w:pPr>
+              <w:rPr>
+                <w:sz w:val="18"/>
+                <w:szCs w:val="18"/>
+              </w:rPr>
+            </w:pPr>
+            <w:r>
+              <w:rPr>
+                <w:sz w:val="18"/>
+                <w:szCs w:val="18"/>
+              </w:rPr>
+              <w:t>Estimated costs (£)</w:t>
+            </w:r>
+          </w:p>
+        </w:tc>
+        <w:tc>
+          <w:tcPr>
+            <w:tcW w:w="884" w:type="dxa"/>
+          </w:tcPr>
+          <w:p>
+            <w:pPr>
+              <w:rPr>
+                <w:sz w:val="18"/>
+                <w:szCs w:val="18"/>
+              </w:rPr>
+            </w:pPr>
+            <w:r>
+              <w:rPr>
+                <w:sz w:val="18"/>
+                <w:szCs w:val="18"/>
+              </w:rPr>
+              <w:t xml:space="preserve">Actual costs (£) </w:t>
+            </w:r>
+          </w:p>
+        </w:tc>
+      </w:tr>
+      <w:tr>
+        <w:tc>
+          <w:tcPr>
+            <w:tcW w:w="1106" w:type="dxa"/>
+            <w:vMerge w:val="restart"/>
+          </w:tcPr>
+          <w:p>
+            <w:r>
+              <w:t xml:space="preserve">Sprint </w:t>
+            </w:r>
+            <w:r>
+              <w:t>2</w:t>
+            </w:r>
+          </w:p>
+        </w:tc>
+        <w:tc>
+          <w:tcPr>
+            <w:tcW w:w="1612" w:type="dxa"/>
+            <w:vMerge w:val="restart"/>
+          </w:tcPr>
+          <w:p>
+            <w:r>
+              <w:t>5</w:t>
+            </w:r>
+            <w:r>
+              <w:t xml:space="preserve">.1 </w:t>
+            </w:r>
+            <w:r>
+              <w:t>R</w:t>
+            </w:r>
+            <w:r>
+              <w:t>ange of historical data analytics</w:t>
+            </w:r>
+          </w:p>
+        </w:tc>
+        <w:tc>
+          <w:tcPr>
+            <w:tcW w:w="1319" w:type="dxa"/>
+          </w:tcPr>
+          <w:p>
+            <w:r>
+              <w:t xml:space="preserve">1. </w:t>
+            </w:r>
+            <w:r>
+              <w:t>Alter database for history records</w:t>
+            </w:r>
+          </w:p>
+        </w:tc>
+        <w:tc>
+          <w:tcPr>
+            <w:tcW w:w="1365" w:type="dxa"/>
+          </w:tcPr>
+          <w:p>
+            <w:r>
+              <w:t>1</w:t>
+            </w:r>
+          </w:p>
+        </w:tc>
+        <w:tc>
+          <w:tcPr>
+            <w:tcW w:w="1365" w:type="dxa"/>
+          </w:tcPr>
+          <w:p>
+            <w:r>
+              <w:t>1</w:t>
+            </w:r>
+          </w:p>
+        </w:tc>
+        <w:tc>
+          <w:tcPr>
+            <w:tcW w:w="1365" w:type="dxa"/>
+          </w:tcPr>
+          <w:p>
+            <w:r>
+              <w:t>200</w:t>
+            </w:r>
+          </w:p>
+        </w:tc>
+        <w:tc>
+          <w:tcPr>
+            <w:tcW w:w="884" w:type="dxa"/>
+          </w:tcPr>
+          <w:p>
+            <w:r>
+              <w:t>50</w:t>
+            </w:r>
+          </w:p>
+        </w:tc>
+      </w:tr>
+      <w:tr>
+        <w:tc>
+          <w:tcPr>
+            <w:tcW w:w="1106" w:type="dxa"/>
+            <w:vMerge/>
+          </w:tcPr>
+          <w:p/>
+        </w:tc>
+        <w:tc>
+          <w:tcPr>
+            <w:tcW w:w="1612" w:type="dxa"/>
+            <w:vMerge/>
+          </w:tcPr>
+          <w:p/>
+        </w:tc>
+        <w:tc>
+          <w:tcPr>
+            <w:tcW w:w="1319" w:type="dxa"/>
+          </w:tcPr>
+          <w:p>
+            <w:r>
+              <w:t xml:space="preserve">2. </w:t>
+            </w:r>
+            <w:r>
+              <w:t>Implement middleware to enable history addition</w:t>
+            </w:r>
+          </w:p>
+        </w:tc>
+        <w:tc>
+          <w:tcPr>
+            <w:tcW w:w="1365" w:type="dxa"/>
+          </w:tcPr>
+          <w:p>
+            <w:r>
+              <w:t>3</w:t>
+            </w:r>
+          </w:p>
+        </w:tc>
+        <w:tc>
+          <w:tcPr>
+            <w:tcW w:w="1365" w:type="dxa"/>
+          </w:tcPr>
+          <w:p>
+            <w:r>
+              <w:t>2</w:t>
+            </w:r>
+          </w:p>
+        </w:tc>
+        <w:tc>
+          <w:tcPr>
+            <w:tcW w:w="1365" w:type="dxa"/>
+          </w:tcPr>
+          <w:p>
+            <w:r>
+              <w:t>100</w:t>
+            </w:r>
+          </w:p>
+        </w:tc>
+        <w:tc>
+          <w:tcPr>
+            <w:tcW w:w="884" w:type="dxa"/>
+          </w:tcPr>
+          <w:p>
+            <w:r>
+              <w:t>150</w:t>
+            </w:r>
+          </w:p>
+        </w:tc>
+      </w:tr>
+      <w:tr>
+        <w:tc>
+          <w:tcPr>
+            <w:tcW w:w="1106" w:type="dxa"/>
+            <w:vMerge/>
+          </w:tcPr>
+          <w:p/>
+        </w:tc>
+        <w:tc>
+          <w:tcPr>
+            <w:tcW w:w="1612" w:type="dxa"/>
+            <w:vMerge/>
+          </w:tcPr>
+          <w:p/>
+        </w:tc>
+        <w:tc>
+          <w:tcPr>
+            <w:tcW w:w="1319" w:type="dxa"/>
+          </w:tcPr>
+          <w:p>
+            <w:r>
+              <w:t xml:space="preserve">3. </w:t>
+            </w:r>
+            <w:r>
+              <w:t>Create UI</w:t>
+            </w:r>
+          </w:p>
+        </w:tc>
+        <w:tc>
+          <w:tcPr>
+            <w:tcW w:w="1365" w:type="dxa"/>
+          </w:tcPr>
+          <w:p>
+            <w:r>
+              <w:t>2</w:t>
+            </w:r>
+          </w:p>
+        </w:tc>
+        <w:tc>
+          <w:tcPr>
+            <w:tcW w:w="1365" w:type="dxa"/>
+          </w:tcPr>
+          <w:p>
+            <w:r>
+              <w:t>2</w:t>
+            </w:r>
+          </w:p>
+        </w:tc>
+        <w:tc>
+          <w:tcPr>
+            <w:tcW w:w="1365" w:type="dxa"/>
+          </w:tcPr>
+          <w:p>
+            <w:r>
+              <w:t>100</w:t>
+            </w:r>
+          </w:p>
+        </w:tc>
+        <w:tc>
+          <w:tcPr>
+            <w:tcW w:w="884" w:type="dxa"/>
+          </w:tcPr>
+          <w:p>
+            <w:r>
+              <w:t>150</w:t>
+            </w:r>
+          </w:p>
+        </w:tc>
+      </w:tr>
+      <w:tr>
+        <w:tc>
+          <w:tcPr>
+            <w:tcW w:w="1106" w:type="dxa"/>
+            <w:vMerge/>
+          </w:tcPr>
+          <w:p/>
+        </w:tc>
+        <w:tc>
+          <w:tcPr>
+            <w:tcW w:w="1612" w:type="dxa"/>
+            <w:vMerge/>
+          </w:tcPr>
+          <w:p/>
+        </w:tc>
+        <w:tc>
+          <w:tcPr>
+            <w:tcW w:w="1319" w:type="dxa"/>
+          </w:tcPr>
+          <w:p>
+            <w:r>
+              <w:t xml:space="preserve">4. </w:t>
+            </w:r>
+            <w:r>
+              <w:t>Get data from server</w:t>
+            </w:r>
+          </w:p>
+        </w:tc>
+        <w:tc>
+          <w:tcPr>
+            <w:tcW w:w="1365" w:type="dxa"/>
+          </w:tcPr>
+          <w:p>
+            <w:r>
+              <w:t>1</w:t>
+            </w:r>
+          </w:p>
+        </w:tc>
+        <w:tc>
+          <w:tcPr>
+            <w:tcW w:w="1365" w:type="dxa"/>
+          </w:tcPr>
+          <w:p>
+            <w:r>
+              <w:t>1</w:t>
+            </w:r>
+          </w:p>
+        </w:tc>
+        <w:tc>
+          <w:tcPr>
+            <w:tcW w:w="1365" w:type="dxa"/>
+          </w:tcPr>
+          <w:p>
+            <w:r>
+              <w:t>100</w:t>
+            </w:r>
+          </w:p>
+        </w:tc>
+        <w:tc>
+          <w:tcPr>
+            <w:tcW w:w="884" w:type="dxa"/>
+          </w:tcPr>
+          <w:p>
+            <w:r>
+              <w:t>50</w:t>
+            </w:r>
+          </w:p>
+        </w:tc>
+      </w:tr>
+      <w:tr>
+        <w:tc>
+          <w:tcPr>
+            <w:tcW w:w="1106" w:type="dxa"/>
+          </w:tcPr>
+          <w:p/>
+        </w:tc>
+        <w:tc>
+          <w:tcPr>
+            <w:tcW w:w="1612" w:type="dxa"/>
+          </w:tcPr>
+          <w:p/>
+        </w:tc>
+        <w:tc>
+          <w:tcPr>
+            <w:tcW w:w="1319" w:type="dxa"/>
+          </w:tcPr>
+          <w:p>
+            <w:r>
+              <w:t>5. Process data into correct form</w:t>
+            </w:r>
+          </w:p>
+        </w:tc>
+        <w:tc>
+          <w:tcPr>
+            <w:tcW w:w="1365" w:type="dxa"/>
+          </w:tcPr>
+          <w:p>
+            <w:r>
+              <w:t>3</w:t>
+            </w:r>
+          </w:p>
+        </w:tc>
+        <w:tc>
+          <w:tcPr>
+            <w:tcW w:w="1365" w:type="dxa"/>
+          </w:tcPr>
+          <w:p>
+            <w:r>
+              <w:t>2</w:t>
+            </w:r>
+          </w:p>
+        </w:tc>
+        <w:tc>
+          <w:tcPr>
+            <w:tcW w:w="1365" w:type="dxa"/>
+          </w:tcPr>
+          <w:p/>
+        </w:tc>
+        <w:tc>
+          <w:tcPr>
+            <w:tcW w:w="884" w:type="dxa"/>
+          </w:tcPr>
+          <w:p>
+            <w:r>
+              <w:t>150</w:t>
+            </w:r>
+          </w:p>
+        </w:tc>
+      </w:tr>
+      <w:tr>
+        <w:tc>
+          <w:tcPr>
+            <w:tcW w:w="1106" w:type="dxa"/>
+          </w:tcPr>
+          <w:p/>
+        </w:tc>
+        <w:tc>
+          <w:tcPr>
+            <w:tcW w:w="1612" w:type="dxa"/>
+          </w:tcPr>
+          <w:p/>
+        </w:tc>
+        <w:tc>
+          <w:tcPr>
+            <w:tcW w:w="1319" w:type="dxa"/>
+          </w:tcPr>
+          <w:p>
+            <w:r>
+              <w:t>6. Display data in visualisation</w:t>
+            </w:r>
+          </w:p>
+        </w:tc>
+        <w:tc>
+          <w:tcPr>
+            <w:tcW w:w="1365" w:type="dxa"/>
+          </w:tcPr>
+          <w:p>
+            <w:r>
+              <w:t>4</w:t>
+            </w:r>
+          </w:p>
+        </w:tc>
+        <w:tc>
+          <w:tcPr>
+            <w:tcW w:w="1365" w:type="dxa"/>
+          </w:tcPr>
+          <w:p>
+            <w:r>
+              <w:t>3</w:t>
+            </w:r>
+          </w:p>
+        </w:tc>
+        <w:tc>
+          <w:tcPr>
+            <w:tcW w:w="1365" w:type="dxa"/>
+          </w:tcPr>
+          <w:p/>
+        </w:tc>
+        <w:tc>
+          <w:tcPr>
+            <w:tcW w:w="884" w:type="dxa"/>
+          </w:tcPr>
+          <w:p>
+            <w:r>
+              <w:t>250</w:t>
+            </w:r>
+          </w:p>
+        </w:tc>
+      </w:tr>
+      <w:tr>
+        <w:trPr>
+          <w:trHeight w:val="392"/>
+        </w:trPr>
+        <w:tc>
+          <w:tcPr>
+            <w:tcW w:w="1106" w:type="dxa"/>
+            <w:vMerge w:val="restart"/>
+          </w:tcPr>
+          <w:p/>
+        </w:tc>
+        <w:tc>
+          <w:tcPr>
+            <w:tcW w:w="1612" w:type="dxa"/>
+            <w:vMerge w:val="restart"/>
+          </w:tcPr>
+          <w:p>
+            <w:r>
+              <w:t>5</w:t>
+            </w:r>
+            <w:r>
+              <w:t>.2</w:t>
+            </w:r>
+            <w:r>
+              <w:br/>
+            </w:r>
+            <w:r>
+              <w:t>Multiple platforms (web &amp; app)</w:t>
+            </w:r>
+          </w:p>
+        </w:tc>
+        <w:tc>
+          <w:tcPr>
+            <w:tcW w:w="1319" w:type="dxa"/>
+          </w:tcPr>
+          <w:p/>
+        </w:tc>
+        <w:tc>
+          <w:tcPr>
+            <w:tcW w:w="1365" w:type="dxa"/>
+          </w:tcPr>
+          <w:p/>
+        </w:tc>
+        <w:tc>
+          <w:tcPr>
+            <w:tcW w:w="1365" w:type="dxa"/>
+          </w:tcPr>
+          <w:p/>
+        </w:tc>
+        <w:tc>
+          <w:tcPr>
+            <w:tcW w:w="1365" w:type="dxa"/>
+          </w:tcPr>
+          <w:p/>
+        </w:tc>
+        <w:tc>
+          <w:tcPr>
+            <w:tcW w:w="884" w:type="dxa"/>
+          </w:tcPr>
+          <w:p/>
+        </w:tc>
+      </w:tr>
+      <w:tr>
+        <w:trPr>
+          <w:trHeight w:val="392"/>
+        </w:trPr>
+        <w:tc>
+          <w:tcPr>
+            <w:tcW w:w="1106" w:type="dxa"/>
+            <w:vMerge/>
+          </w:tcPr>
+          <w:p/>
+        </w:tc>
+        <w:tc>
+          <w:tcPr>
+            <w:tcW w:w="1612" w:type="dxa"/>
+            <w:vMerge/>
+          </w:tcPr>
+          <w:p/>
+        </w:tc>
+        <w:tc>
+          <w:tcPr>
+            <w:tcW w:w="1319" w:type="dxa"/>
+          </w:tcPr>
+          <w:p/>
+        </w:tc>
+        <w:tc>
+          <w:tcPr>
+            <w:tcW w:w="1365" w:type="dxa"/>
+          </w:tcPr>
+          <w:p/>
+        </w:tc>
+        <w:tc>
+          <w:tcPr>
+            <w:tcW w:w="1365" w:type="dxa"/>
+          </w:tcPr>
+          <w:p/>
+        </w:tc>
+        <w:tc>
+          <w:tcPr>
+            <w:tcW w:w="1365" w:type="dxa"/>
+          </w:tcPr>
+          <w:p/>
+        </w:tc>
+        <w:tc>
+          <w:tcPr>
+            <w:tcW w:w="884" w:type="dxa"/>
+          </w:tcPr>
+          <w:p/>
+        </w:tc>
+      </w:tr>
+      <w:tr>
+        <w:trPr>
+          <w:trHeight w:val="392"/>
+        </w:trPr>
+        <w:tc>
+          <w:tcPr>
+            <w:tcW w:w="1106" w:type="dxa"/>
+            <w:vMerge/>
+          </w:tcPr>
+          <w:p/>
+        </w:tc>
+        <w:tc>
+          <w:tcPr>
+            <w:tcW w:w="1612" w:type="dxa"/>
+            <w:vMerge/>
+          </w:tcPr>
+          <w:p/>
+        </w:tc>
+        <w:tc>
+          <w:tcPr>
+            <w:tcW w:w="1319" w:type="dxa"/>
+          </w:tcPr>
+          <w:p/>
+        </w:tc>
+        <w:tc>
+          <w:tcPr>
+            <w:tcW w:w="1365" w:type="dxa"/>
+          </w:tcPr>
+          <w:p/>
+        </w:tc>
+        <w:tc>
+          <w:tcPr>
+            <w:tcW w:w="1365" w:type="dxa"/>
+          </w:tcPr>
+          <w:p/>
+        </w:tc>
+        <w:tc>
+          <w:tcPr>
+            <w:tcW w:w="1365" w:type="dxa"/>
+          </w:tcPr>
+          <w:p/>
+        </w:tc>
+        <w:tc>
+          <w:tcPr>
+            <w:tcW w:w="884" w:type="dxa"/>
+          </w:tcPr>
+          <w:p/>
+        </w:tc>
+      </w:tr>
+      <w:tr>
+        <w:trPr>
+          <w:trHeight w:val="392"/>
+        </w:trPr>
+        <w:tc>
+          <w:tcPr>
+            <w:tcW w:w="1106" w:type="dxa"/>
+            <w:vMerge w:val="restart"/>
+          </w:tcPr>
+          <w:p/>
+        </w:tc>
+        <w:tc>
+          <w:tcPr>
+            <w:tcW w:w="1612" w:type="dxa"/>
+            <w:vMerge w:val="restart"/>
+          </w:tcPr>
+          <w:p>
+            <w:r>
+              <w:t>5</w:t>
+            </w:r>
+            <w:r>
+              <w:t xml:space="preserve">.3 </w:t>
+            </w:r>
+            <w:r>
+              <w:t>Warnings &amp; Mitigations</w:t>
+            </w:r>
+          </w:p>
+        </w:tc>
+        <w:tc>
+          <w:tcPr>
+            <w:tcW w:w="1319" w:type="dxa"/>
+          </w:tcPr>
+          <w:p/>
+        </w:tc>
+        <w:tc>
+          <w:tcPr>
+            <w:tcW w:w="1365" w:type="dxa"/>
+          </w:tcPr>
+          <w:p/>
+        </w:tc>
+        <w:tc>
+          <w:tcPr>
+            <w:tcW w:w="1365" w:type="dxa"/>
+          </w:tcPr>
+          <w:p/>
+        </w:tc>
+        <w:tc>
+          <w:tcPr>
+            <w:tcW w:w="1365" w:type="dxa"/>
+          </w:tcPr>
+          <w:p/>
+        </w:tc>
+        <w:tc>
+          <w:tcPr>
+            <w:tcW w:w="884" w:type="dxa"/>
+          </w:tcPr>
+          <w:p/>
+        </w:tc>
+      </w:tr>
+      <w:tr>
+        <w:trPr>
+          <w:trHeight w:val="392"/>
+        </w:trPr>
+        <w:tc>
+          <w:tcPr>
+            <w:tcW w:w="1106" w:type="dxa"/>
+            <w:vMerge/>
+          </w:tcPr>
+          <w:p/>
+        </w:tc>
+        <w:tc>
+          <w:tcPr>
+            <w:tcW w:w="1612" w:type="dxa"/>
+            <w:vMerge/>
+          </w:tcPr>
+          <w:p/>
+        </w:tc>
+        <w:tc>
+          <w:tcPr>
+            <w:tcW w:w="1319" w:type="dxa"/>
+          </w:tcPr>
+          <w:p/>
+        </w:tc>
+        <w:tc>
+          <w:tcPr>
+            <w:tcW w:w="1365" w:type="dxa"/>
+          </w:tcPr>
+          <w:p/>
+        </w:tc>
+        <w:tc>
+          <w:tcPr>
+            <w:tcW w:w="1365" w:type="dxa"/>
+          </w:tcPr>
+          <w:p/>
+        </w:tc>
+        <w:tc>
+          <w:tcPr>
+            <w:tcW w:w="1365" w:type="dxa"/>
+          </w:tcPr>
+          <w:p/>
+        </w:tc>
+        <w:tc>
+          <w:tcPr>
+            <w:tcW w:w="884" w:type="dxa"/>
+          </w:tcPr>
+          <w:p/>
+        </w:tc>
+      </w:tr>
+      <w:tr>
+        <w:trPr>
+          <w:trHeight w:val="392"/>
+        </w:trPr>
+        <w:tc>
+          <w:tcPr>
+            <w:tcW w:w="1106" w:type="dxa"/>
+            <w:vMerge/>
+          </w:tcPr>
+          <w:p/>
+        </w:tc>
+        <w:tc>
+          <w:tcPr>
+            <w:tcW w:w="1612" w:type="dxa"/>
+            <w:vMerge/>
+          </w:tcPr>
+          <w:p/>
+        </w:tc>
+        <w:tc>
+          <w:tcPr>
+            <w:tcW w:w="1319" w:type="dxa"/>
+          </w:tcPr>
+          <w:p/>
+        </w:tc>
+        <w:tc>
+          <w:tcPr>
+            <w:tcW w:w="1365" w:type="dxa"/>
+          </w:tcPr>
+          <w:p/>
+        </w:tc>
+        <w:tc>
+          <w:tcPr>
+            <w:tcW w:w="1365" w:type="dxa"/>
+          </w:tcPr>
+          <w:p/>
+        </w:tc>
+        <w:tc>
+          <w:tcPr>
+            <w:tcW w:w="1365" w:type="dxa"/>
+          </w:tcPr>
+          <w:p/>
+        </w:tc>
+        <w:tc>
+          <w:tcPr>
+            <w:tcW w:w="884" w:type="dxa"/>
+          </w:tcPr>
+          <w:p/>
+        </w:tc>
+      </w:tr>
+      <w:tr>
+        <w:trPr>
+          <w:trHeight w:val="219"/>
+        </w:trPr>
+        <w:tc>
+          <w:tcPr>
+            <w:tcW w:w="1106" w:type="dxa"/>
+            <w:vMerge w:val="restart"/>
+          </w:tcPr>
+          <w:p/>
+        </w:tc>
+        <w:tc>
+          <w:tcPr>
+            <w:tcW w:w="1612" w:type="dxa"/>
+            <w:vMerge w:val="restart"/>
+          </w:tcPr>
+          <w:p>
+            <w:r>
+              <w:t>5</w:t>
+            </w:r>
+            <w:r>
+              <w:t xml:space="preserve">.4 </w:t>
+            </w:r>
+            <w:r>
+              <w:t>Telegram Bot</w:t>
+            </w:r>
+          </w:p>
+        </w:tc>
+        <w:tc>
+          <w:tcPr>
+            <w:tcW w:w="1319" w:type="dxa"/>
+          </w:tcPr>
+          <w:p>
+            <w:r>
+              <w:t>1</w:t>
+            </w:r>
+            <w:r>
+              <w:t>. Posts periodic environment data</w:t>
+            </w:r>
+          </w:p>
+        </w:tc>
+        <w:tc>
+          <w:tcPr>
+            <w:tcW w:w="1365" w:type="dxa"/>
+          </w:tcPr>
+          <w:p>
+            <w:r>
+              <w:t>3</w:t>
+            </w:r>
+          </w:p>
+        </w:tc>
+        <w:tc>
+          <w:tcPr>
+            <w:tcW w:w="1365" w:type="dxa"/>
+          </w:tcPr>
+          <w:p>
+            <w:r>
+              <w:t>2</w:t>
+            </w:r>
+          </w:p>
+        </w:tc>
+        <w:tc>
+          <w:tcPr>
+            <w:tcW w:w="1365" w:type="dxa"/>
+          </w:tcPr>
+          <w:p>
+            <w:r>
+              <w:t>1</w:t>
+            </w:r>
+            <w:r>
+              <w:t>00</w:t>
+            </w:r>
+          </w:p>
+        </w:tc>
+        <w:tc>
+          <w:tcPr>
+            <w:tcW w:w="884" w:type="dxa"/>
+          </w:tcPr>
+          <w:p>
+            <w:r>
+              <w:t>150</w:t>
+            </w:r>
+          </w:p>
+        </w:tc>
+      </w:tr>
+      <w:tr>
+        <w:trPr>
+          <w:trHeight w:val="219"/>
+        </w:trPr>
+        <w:tc>
+          <w:tcPr>
+            <w:tcW w:w="1106" w:type="dxa"/>
+            <w:vMerge/>
+          </w:tcPr>
+          <w:p/>
+        </w:tc>
+        <w:tc>
+          <w:tcPr>
+            <w:tcW w:w="1612" w:type="dxa"/>
+            <w:vMerge/>
+          </w:tcPr>
+          <w:p/>
+        </w:tc>
+        <w:tc>
+          <w:tcPr>
+            <w:tcW w:w="1319" w:type="dxa"/>
+          </w:tcPr>
+          <w:p>
+            <w:r>
+              <w:t xml:space="preserve">2. </w:t>
+            </w:r>
+            <w:r>
+              <w:t>Display warnings from the system</w:t>
+            </w:r>
+          </w:p>
+        </w:tc>
+        <w:tc>
+          <w:tcPr>
+            <w:tcW w:w="1365" w:type="dxa"/>
+          </w:tcPr>
+          <w:p>
+            <w:r>
+              <w:t>2</w:t>
+            </w:r>
+          </w:p>
+        </w:tc>
+        <w:tc>
+          <w:tcPr>
+            <w:tcW w:w="1365" w:type="dxa"/>
+          </w:tcPr>
+          <w:p>
+            <w:r>
+              <w:t>2</w:t>
+            </w:r>
+          </w:p>
+        </w:tc>
+        <w:tc>
+          <w:tcPr>
+            <w:tcW w:w="1365" w:type="dxa"/>
+          </w:tcPr>
+          <w:p>
+            <w:r>
+              <w:t>100</w:t>
+            </w:r>
+          </w:p>
+        </w:tc>
+        <w:tc>
+          <w:tcPr>
+            <w:tcW w:w="884" w:type="dxa"/>
+          </w:tcPr>
+          <w:p>
+            <w:r>
+              <w:t>100</w:t>
+            </w:r>
+          </w:p>
+        </w:tc>
+      </w:tr>
+      <w:tr>
+        <w:trPr>
+          <w:trHeight w:val="219"/>
+        </w:trPr>
+        <w:tc>
+          <w:tcPr>
+            <w:tcW w:w="1106" w:type="dxa"/>
+            <w:vMerge/>
+          </w:tcPr>
+          <w:p/>
+        </w:tc>
+        <w:tc>
+          <w:tcPr>
+            <w:tcW w:w="1612" w:type="dxa"/>
+            <w:vMerge/>
+          </w:tcPr>
+          <w:p/>
+        </w:tc>
+        <w:tc>
+          <w:tcPr>
+            <w:tcW w:w="1319" w:type="dxa"/>
+          </w:tcPr>
+          <w:p>
+            <w:r>
+              <w:t xml:space="preserve">3. </w:t>
+            </w:r>
+            <w:r>
+              <w:t>Pull environment data on request</w:t>
+            </w:r>
+          </w:p>
+        </w:tc>
+        <w:tc>
+          <w:tcPr>
+            <w:tcW w:w="1365" w:type="dxa"/>
+          </w:tcPr>
+          <w:p>
+            <w:r>
+              <w:t>3</w:t>
+            </w:r>
+          </w:p>
+        </w:tc>
+        <w:tc>
+          <w:tcPr>
+            <w:tcW w:w="1365" w:type="dxa"/>
+          </w:tcPr>
+          <w:p>
+            <w:r>
+              <w:t>3</w:t>
+            </w:r>
+          </w:p>
+        </w:tc>
+        <w:tc>
+          <w:tcPr>
+            <w:tcW w:w="1365" w:type="dxa"/>
+          </w:tcPr>
+          <w:p>
+            <w:r>
+              <w:t>1</w:t>
+            </w:r>
+            <w:r>
+              <w:t>5</w:t>
+            </w:r>
+            <w:r>
+              <w:t>0</w:t>
+            </w:r>
+          </w:p>
+        </w:tc>
+        <w:tc>
+          <w:tcPr>
+            <w:tcW w:w="884" w:type="dxa"/>
+          </w:tcPr>
+          <w:p>
+            <w:r>
+              <w:t>100</w:t>
+            </w:r>
+          </w:p>
+        </w:tc>
+      </w:tr>
+      <w:tr>
+        <w:trPr>
+          <w:trHeight w:val="219"/>
+        </w:trPr>
+        <w:tc>
+          <w:tcPr>
+            <w:tcW w:w="1106" w:type="dxa"/>
+          </w:tcPr>
+          <w:p/>
+        </w:tc>
+        <w:tc>
+          <w:tcPr>
+            <w:tcW w:w="1612" w:type="dxa"/>
+          </w:tcPr>
+          <w:p>
+            <w:r>
+              <w:t xml:space="preserve">User </w:t>
+            </w:r>
+            <w:r>
+              <w:t xml:space="preserve">Data &amp; </w:t>
+            </w:r>
+            <w:r>
+              <w:t>Movement History</w:t>
+            </w:r>
+          </w:p>
+        </w:tc>
+        <w:tc>
+          <w:tcPr>
+            <w:tcW w:w="1319" w:type="dxa"/>
+          </w:tcPr>
+          <w:p>
+            <w:r>
+              <w:t>1. Alter database for user types</w:t>
+            </w:r>
+          </w:p>
+        </w:tc>
+        <w:tc>
+          <w:tcPr>
+            <w:tcW w:w="1365" w:type="dxa"/>
+          </w:tcPr>
+          <w:p>
+            <w:r>
+              <w:t>3</w:t>
+            </w:r>
+          </w:p>
+        </w:tc>
+        <w:tc>
+          <w:tcPr>
+            <w:tcW w:w="1365" w:type="dxa"/>
+          </w:tcPr>
+          <w:p>
+            <w:r>
+              <w:t>2</w:t>
+            </w:r>
+          </w:p>
+        </w:tc>
+        <w:tc>
+          <w:tcPr>
+            <w:tcW w:w="1365" w:type="dxa"/>
+          </w:tcPr>
+          <w:p/>
+        </w:tc>
+        <w:tc>
+          <w:tcPr>
+            <w:tcW w:w="884" w:type="dxa"/>
+          </w:tcPr>
+          <w:p>
+            <w:r>
+              <w:t>100</w:t>
+            </w:r>
+          </w:p>
+        </w:tc>
+      </w:tr>
+      <w:tr>
+        <w:trPr>
+          <w:trHeight w:val="219"/>
+        </w:trPr>
+        <w:tc>
+          <w:tcPr>
+            <w:tcW w:w="1106" w:type="dxa"/>
+          </w:tcPr>
+          <w:p/>
+        </w:tc>
+        <w:tc>
+          <w:tcPr>
+            <w:tcW w:w="1612" w:type="dxa"/>
+          </w:tcPr>
+          <w:p/>
+        </w:tc>
+        <w:tc>
+          <w:tcPr>
+            <w:tcW w:w="1319" w:type="dxa"/>
+          </w:tcPr>
+          <w:p>
+            <w:r>
+              <w:t>2. Register system to add new users</w:t>
+            </w:r>
+          </w:p>
+        </w:tc>
+        <w:tc>
+          <w:tcPr>
+            <w:tcW w:w="1365" w:type="dxa"/>
+          </w:tcPr>
+          <w:p>
+            <w:r>
+              <w:t>4</w:t>
+            </w:r>
+          </w:p>
+        </w:tc>
+        <w:tc>
+          <w:tcPr>
+            <w:tcW w:w="1365" w:type="dxa"/>
+          </w:tcPr>
+          <w:p>
+            <w:r>
+              <w:t>4</w:t>
+            </w:r>
+          </w:p>
+        </w:tc>
+        <w:tc>
+          <w:tcPr>
+            <w:tcW w:w="1365" w:type="dxa"/>
+          </w:tcPr>
+          <w:p/>
+        </w:tc>
+        <w:tc>
+          <w:tcPr>
+            <w:tcW w:w="884" w:type="dxa"/>
+          </w:tcPr>
+          <w:p>
+            <w:r>
+              <w:t>350</w:t>
+            </w:r>
+          </w:p>
+        </w:tc>
+      </w:tr>
+      <w:tr>
+        <w:trPr>
+          <w:trHeight w:val="219"/>
+        </w:trPr>
+        <w:tc>
+          <w:tcPr>
+            <w:tcW w:w="1106" w:type="dxa"/>
+          </w:tcPr>
+          <w:p/>
+        </w:tc>
+        <w:tc>
+          <w:tcPr>
+            <w:tcW w:w="1612" w:type="dxa"/>
+          </w:tcPr>
+          <w:p/>
+        </w:tc>
+        <w:tc>
+          <w:tcPr>
+            <w:tcW w:w="1319" w:type="dxa"/>
+          </w:tcPr>
+          <w:p>
+            <w:r>
+              <w:t>3. Get data from the server</w:t>
+            </w:r>
+          </w:p>
+        </w:tc>
+        <w:tc>
+          <w:tcPr>
+            <w:tcW w:w="1365" w:type="dxa"/>
+          </w:tcPr>
+          <w:p>
+            <w:r>
+              <w:t>3</w:t>
+            </w:r>
+          </w:p>
+        </w:tc>
+        <w:tc>
+          <w:tcPr>
+            <w:tcW w:w="1365" w:type="dxa"/>
+          </w:tcPr>
+          <w:p>
+            <w:r>
+              <w:t>1</w:t>
+            </w:r>
+          </w:p>
+        </w:tc>
+        <w:tc>
+          <w:tcPr>
+            <w:tcW w:w="1365" w:type="dxa"/>
+          </w:tcPr>
+          <w:p/>
+        </w:tc>
+        <w:tc>
+          <w:tcPr>
+            <w:tcW w:w="884" w:type="dxa"/>
+          </w:tcPr>
+          <w:p>
+            <w:r>
+              <w:t>50</w:t>
+            </w:r>
+          </w:p>
+        </w:tc>
+      </w:tr>
+      <w:tr>
+        <w:trPr>
+          <w:trHeight w:val="219"/>
+        </w:trPr>
+        <w:tc>
+          <w:tcPr>
+            <w:tcW w:w="1106" w:type="dxa"/>
+          </w:tcPr>
+          <w:p/>
+        </w:tc>
+        <w:tc>
+          <w:tcPr>
+            <w:tcW w:w="1612" w:type="dxa"/>
+          </w:tcPr>
+          <w:p/>
+        </w:tc>
+        <w:tc>
+          <w:tcPr>
+            <w:tcW w:w="1319" w:type="dxa"/>
+          </w:tcPr>
+          <w:p>
+            <w:r>
+              <w:t>4. Display records</w:t>
+            </w:r>
+          </w:p>
+        </w:tc>
+        <w:tc>
+          <w:tcPr>
+            <w:tcW w:w="1365" w:type="dxa"/>
+          </w:tcPr>
+          <w:p>
+            <w:r>
+              <w:t>2</w:t>
+            </w:r>
+          </w:p>
+        </w:tc>
+        <w:tc>
+          <w:tcPr>
+            <w:tcW w:w="1365" w:type="dxa"/>
+          </w:tcPr>
+          <w:p>
+            <w:r>
+              <w:t>1</w:t>
+            </w:r>
+          </w:p>
+        </w:tc>
+        <w:tc>
+          <w:tcPr>
+            <w:tcW w:w="1365" w:type="dxa"/>
+          </w:tcPr>
+          <w:p/>
+        </w:tc>
+        <w:tc>
+          <w:tcPr>
+            <w:tcW w:w="884" w:type="dxa"/>
+          </w:tcPr>
+          <w:p>
+            <w:r>
+              <w:t>100</w:t>
+            </w:r>
+          </w:p>
+        </w:tc>
+      </w:tr>
+      <w:tr>
+        <w:trPr>
+          <w:trHeight w:val="219"/>
+        </w:trPr>
+        <w:tc>
+          <w:tcPr>
+            <w:tcW w:w="1106" w:type="dxa"/>
+          </w:tcPr>
+          <w:p/>
+        </w:tc>
+        <w:tc>
+          <w:tcPr>
+            <w:tcW w:w="1612" w:type="dxa"/>
+          </w:tcPr>
+          <w:p/>
+        </w:tc>
+        <w:tc>
+          <w:tcPr>
+            <w:tcW w:w="1319" w:type="dxa"/>
+          </w:tcPr>
+          <w:p>
+            <w:r>
+              <w:t>5. Enable sorting and searching</w:t>
+            </w:r>
+          </w:p>
+        </w:tc>
+        <w:tc>
+          <w:tcPr>
+            <w:tcW w:w="1365" w:type="dxa"/>
+          </w:tcPr>
+          <w:p>
+            <w:r>
+              <w:t>2</w:t>
+            </w:r>
+          </w:p>
+        </w:tc>
+        <w:tc>
+          <w:tcPr>
+            <w:tcW w:w="1365" w:type="dxa"/>
+          </w:tcPr>
+          <w:p>
+            <w:r>
+              <w:t>2</w:t>
+            </w:r>
+          </w:p>
+        </w:tc>
+        <w:tc>
+          <w:tcPr>
+            <w:tcW w:w="1365" w:type="dxa"/>
+          </w:tcPr>
+          <w:p/>
+        </w:tc>
+        <w:tc>
+          <w:tcPr>
+            <w:tcW w:w="884" w:type="dxa"/>
+          </w:tcPr>
+          <w:p>
+            <w:r>
+              <w:t>100</w:t>
+            </w:r>
+          </w:p>
+        </w:tc>
+      </w:tr>
+      <w:tr>
+        <w:trPr>
+          <w:trHeight w:val="219"/>
+        </w:trPr>
+        <w:tc>
+          <w:tcPr>
+            <w:tcW w:w="1106" w:type="dxa"/>
+          </w:tcPr>
+          <w:p/>
+        </w:tc>
+        <w:tc>
+          <w:tcPr>
+            <w:tcW w:w="1612" w:type="dxa"/>
+          </w:tcPr>
+          <w:p/>
+        </w:tc>
+        <w:tc>
+          <w:tcPr>
+            <w:tcW w:w="1319" w:type="dxa"/>
+          </w:tcPr>
+          <w:p/>
+        </w:tc>
+        <w:tc>
+          <w:tcPr>
+            <w:tcW w:w="1365" w:type="dxa"/>
+          </w:tcPr>
+          <w:p/>
+        </w:tc>
+        <w:tc>
+          <w:tcPr>
+            <w:tcW w:w="1365" w:type="dxa"/>
+          </w:tcPr>
+          <w:p/>
+        </w:tc>
+        <w:tc>
+          <w:tcPr>
+            <w:tcW w:w="1365" w:type="dxa"/>
+          </w:tcPr>
+          <w:p/>
+        </w:tc>
+        <w:tc>
+          <w:tcPr>
+            <w:tcW w:w="884" w:type="dxa"/>
+          </w:tcPr>
+          <w:p/>
+        </w:tc>
+      </w:tr>
+      <w:tr>
+        <w:trPr>
+          <w:trHeight w:val="219"/>
+        </w:trPr>
+        <w:tc>
+          <w:tcPr>
+            <w:tcW w:w="1106" w:type="dxa"/>
+          </w:tcPr>
+          <w:p/>
+        </w:tc>
+        <w:tc>
+          <w:tcPr>
+            <w:tcW w:w="1612" w:type="dxa"/>
+          </w:tcPr>
+          <w:p>
+            <w:r>
+              <w:t xml:space="preserve">User </w:t>
+            </w:r>
+          </w:p>
+          <w:p>
+            <w:r>
+              <w:t>Register page</w:t>
+            </w:r>
+          </w:p>
+        </w:tc>
+        <w:tc>
+          <w:tcPr>
+            <w:tcW w:w="1319" w:type="dxa"/>
+          </w:tcPr>
+          <w:p/>
+        </w:tc>
+        <w:tc>
+          <w:tcPr>
+            <w:tcW w:w="1365" w:type="dxa"/>
+          </w:tcPr>
+          <w:p/>
+        </w:tc>
+        <w:tc>
+          <w:tcPr>
+            <w:tcW w:w="1365" w:type="dxa"/>
+          </w:tcPr>
+          <w:p/>
+        </w:tc>
+        <w:tc>
+          <w:tcPr>
+            <w:tcW w:w="1365" w:type="dxa"/>
+          </w:tcPr>
+          <w:p/>
+        </w:tc>
+        <w:tc>
+          <w:tcPr>
+            <w:tcW w:w="884" w:type="dxa"/>
+          </w:tcPr>
+          <w:p/>
+        </w:tc>
+      </w:tr>
+      <w:tr>
+        <w:trPr>
+          <w:trHeight w:val="219"/>
+        </w:trPr>
+        <w:tc>
+          <w:tcPr>
+            <w:tcW w:w="1106" w:type="dxa"/>
+          </w:tcPr>
+          <w:p/>
+        </w:tc>
+        <w:tc>
+          <w:tcPr>
+            <w:tcW w:w="1612" w:type="dxa"/>
+          </w:tcPr>
+          <w:p/>
+        </w:tc>
+        <w:tc>
+          <w:tcPr>
+            <w:tcW w:w="1319" w:type="dxa"/>
+          </w:tcPr>
+          <w:p/>
+        </w:tc>
+        <w:tc>
+          <w:tcPr>
+            <w:tcW w:w="1365" w:type="dxa"/>
+          </w:tcPr>
+          <w:p/>
+        </w:tc>
+        <w:tc>
+          <w:tcPr>
+            <w:tcW w:w="1365" w:type="dxa"/>
+          </w:tcPr>
+          <w:p/>
+        </w:tc>
+        <w:tc>
+          <w:tcPr>
+            <w:tcW w:w="1365" w:type="dxa"/>
+          </w:tcPr>
+          <w:p/>
+        </w:tc>
+        <w:tc>
+          <w:tcPr>
+            <w:tcW w:w="884" w:type="dxa"/>
+          </w:tcPr>
+          <w:p/>
+        </w:tc>
+      </w:tr>
+      <w:tr>
+        <w:trPr>
+          <w:trHeight w:val="219"/>
+        </w:trPr>
+        <w:tc>
+          <w:tcPr>
+            <w:tcW w:w="1106" w:type="dxa"/>
+          </w:tcPr>
+          <w:p/>
+        </w:tc>
+        <w:tc>
+          <w:tcPr>
+            <w:tcW w:w="1612" w:type="dxa"/>
+          </w:tcPr>
+          <w:p/>
+        </w:tc>
+        <w:tc>
+          <w:tcPr>
+            <w:tcW w:w="1319" w:type="dxa"/>
+          </w:tcPr>
+          <w:p/>
+        </w:tc>
+        <w:tc>
+          <w:tcPr>
+            <w:tcW w:w="1365" w:type="dxa"/>
+          </w:tcPr>
+          <w:p/>
+        </w:tc>
+        <w:tc>
+          <w:tcPr>
+            <w:tcW w:w="1365" w:type="dxa"/>
+          </w:tcPr>
+          <w:p/>
+        </w:tc>
+        <w:tc>
+          <w:tcPr>
+            <w:tcW w:w="1365" w:type="dxa"/>
+          </w:tcPr>
+          <w:p/>
+        </w:tc>
+        <w:tc>
+          <w:tcPr>
+            <w:tcW w:w="884" w:type="dxa"/>
+          </w:tcPr>
+          <w:p/>
+        </w:tc>
+      </w:tr>
+    </w:tbl>
+    <w:p/>
+    <w:tbl>
+      <w:tblPr>
+        <w:tblStyle w:val="TableGrid"/>
+        <w:tblW w:w="0" w:type="auto"/>
+        <w:tblLayout w:type="fixed"/>
+        <w:tblLook w:val="04A0" w:firstRow="1" w:lastRow="0" w:firstColumn="1" w:lastColumn="0" w:noHBand="0" w:noVBand="1"/>
+      </w:tblPr>
+      <w:tblGrid>
+        <w:gridCol w:w="1106"/>
+        <w:gridCol w:w="1612"/>
+        <w:gridCol w:w="1319"/>
+        <w:gridCol w:w="1365"/>
+        <w:gridCol w:w="1365"/>
+        <w:gridCol w:w="1365"/>
+        <w:gridCol w:w="884"/>
+      </w:tblGrid>
+      <w:tr>
+        <w:tc>
+          <w:tcPr>
+            <w:tcW w:w="1106" w:type="dxa"/>
+          </w:tcPr>
+          <w:p>
+            <w:pPr>
+              <w:rPr>
+                <w:sz w:val="18"/>
+                <w:szCs w:val="18"/>
+              </w:rPr>
+            </w:pPr>
+          </w:p>
+        </w:tc>
+        <w:tc>
+          <w:tcPr>
+            <w:tcW w:w="1612" w:type="dxa"/>
+          </w:tcPr>
+          <w:p>
+            <w:pPr>
+              <w:rPr>
+                <w:sz w:val="18"/>
+                <w:szCs w:val="18"/>
+              </w:rPr>
+            </w:pPr>
+            <w:r>
+              <w:rPr>
+                <w:sz w:val="18"/>
+                <w:szCs w:val="18"/>
+              </w:rPr>
+              <w:t>User Story</w:t>
+            </w:r>
+          </w:p>
+        </w:tc>
+        <w:tc>
+          <w:tcPr>
+            <w:tcW w:w="1319" w:type="dxa"/>
+          </w:tcPr>
+          <w:p>
+            <w:pPr>
+              <w:rPr>
+                <w:sz w:val="18"/>
+                <w:szCs w:val="18"/>
+              </w:rPr>
+            </w:pPr>
+            <w:r>
+              <w:rPr>
+                <w:sz w:val="18"/>
+                <w:szCs w:val="18"/>
+              </w:rPr>
+              <w:t>Tasks</w:t>
+            </w:r>
+          </w:p>
+        </w:tc>
+        <w:tc>
+          <w:tcPr>
+            <w:tcW w:w="1365" w:type="dxa"/>
+          </w:tcPr>
+          <w:p>
+            <w:pPr>
+              <w:rPr>
+                <w:sz w:val="18"/>
+                <w:szCs w:val="18"/>
+              </w:rPr>
+            </w:pPr>
+            <w:r>
+              <w:rPr>
+                <w:sz w:val="18"/>
+                <w:szCs w:val="18"/>
+              </w:rPr>
+              <w:t>Estimated size (</w:t>
+            </w:r>
+            <w:proofErr w:type="spellStart"/>
+            <w:r>
+              <w:rPr>
+                <w:sz w:val="18"/>
+                <w:szCs w:val="18"/>
+              </w:rPr>
+              <w:t>sp</w:t>
+            </w:r>
+            <w:proofErr w:type="spellEnd"/>
+            <w:r>
+              <w:rPr>
+                <w:sz w:val="18"/>
+                <w:szCs w:val="18"/>
+              </w:rPr>
+              <w:t>)</w:t>
+            </w:r>
+          </w:p>
+        </w:tc>
+        <w:tc>
+          <w:tcPr>
+            <w:tcW w:w="1365" w:type="dxa"/>
+          </w:tcPr>
+          <w:p>
+            <w:pPr>
+              <w:rPr>
+                <w:sz w:val="18"/>
+                <w:szCs w:val="18"/>
+              </w:rPr>
+            </w:pPr>
+            <w:r>
+              <w:rPr>
+                <w:sz w:val="18"/>
+                <w:szCs w:val="18"/>
+              </w:rPr>
+              <w:t>Estimated time (h)</w:t>
+            </w:r>
+          </w:p>
+        </w:tc>
+        <w:tc>
+          <w:tcPr>
+            <w:tcW w:w="1365" w:type="dxa"/>
+          </w:tcPr>
+          <w:p>
+            <w:pPr>
+              <w:rPr>
+                <w:sz w:val="18"/>
+                <w:szCs w:val="18"/>
+              </w:rPr>
+            </w:pPr>
+            <w:r>
+              <w:rPr>
+                <w:sz w:val="18"/>
+                <w:szCs w:val="18"/>
+              </w:rPr>
+              <w:t>Estimated costs (£)</w:t>
+            </w:r>
+          </w:p>
+        </w:tc>
+        <w:tc>
+          <w:tcPr>
+            <w:tcW w:w="884" w:type="dxa"/>
+          </w:tcPr>
+          <w:p>
+            <w:pPr>
+              <w:rPr>
+                <w:sz w:val="18"/>
+                <w:szCs w:val="18"/>
+              </w:rPr>
+            </w:pPr>
+            <w:r>
+              <w:rPr>
+                <w:sz w:val="18"/>
+                <w:szCs w:val="18"/>
+              </w:rPr>
+              <w:t xml:space="preserve">Actual costs (£) </w:t>
+            </w:r>
+          </w:p>
+        </w:tc>
+      </w:tr>
+      <w:tr>
+        <w:tc>
+          <w:tcPr>
+            <w:tcW w:w="1106" w:type="dxa"/>
+            <w:vMerge w:val="restart"/>
+          </w:tcPr>
+          <w:p>
+            <w:r>
+              <w:t xml:space="preserve">Sprint </w:t>
+            </w:r>
+            <w:r>
+              <w:t>3</w:t>
+            </w:r>
+          </w:p>
+        </w:tc>
+        <w:tc>
+          <w:tcPr>
+            <w:tcW w:w="1612" w:type="dxa"/>
+            <w:vMerge w:val="restart"/>
+          </w:tcPr>
+          <w:p>
+            <w:r>
+              <w:t>6</w:t>
+            </w:r>
+            <w:r>
+              <w:t xml:space="preserve">.1 </w:t>
+            </w:r>
+            <w:r>
+              <w:t>Ability to transfer between domains</w:t>
+            </w:r>
+          </w:p>
+        </w:tc>
+        <w:tc>
+          <w:tcPr>
+            <w:tcW w:w="1319" w:type="dxa"/>
+          </w:tcPr>
+          <w:p/>
+        </w:tc>
+        <w:tc>
+          <w:tcPr>
+            <w:tcW w:w="1365" w:type="dxa"/>
+          </w:tcPr>
+          <w:p/>
+        </w:tc>
+        <w:tc>
+          <w:tcPr>
+            <w:tcW w:w="1365" w:type="dxa"/>
+          </w:tcPr>
+          <w:p/>
+        </w:tc>
+        <w:tc>
+          <w:tcPr>
+            <w:tcW w:w="1365" w:type="dxa"/>
+          </w:tcPr>
+          <w:p/>
+        </w:tc>
+        <w:tc>
+          <w:tcPr>
+            <w:tcW w:w="884" w:type="dxa"/>
+          </w:tcPr>
+          <w:p/>
+        </w:tc>
+      </w:tr>
+      <w:tr>
+        <w:tc>
+          <w:tcPr>
+            <w:tcW w:w="1106" w:type="dxa"/>
+            <w:vMerge/>
+          </w:tcPr>
+          <w:p/>
+        </w:tc>
+        <w:tc>
+          <w:tcPr>
+            <w:tcW w:w="1612" w:type="dxa"/>
+            <w:vMerge/>
+          </w:tcPr>
+          <w:p/>
+        </w:tc>
+        <w:tc>
+          <w:tcPr>
+            <w:tcW w:w="1319" w:type="dxa"/>
+          </w:tcPr>
+          <w:p/>
+        </w:tc>
+        <w:tc>
+          <w:tcPr>
+            <w:tcW w:w="1365" w:type="dxa"/>
+          </w:tcPr>
+          <w:p/>
+        </w:tc>
+        <w:tc>
+          <w:tcPr>
+            <w:tcW w:w="1365" w:type="dxa"/>
+          </w:tcPr>
+          <w:p/>
+        </w:tc>
+        <w:tc>
+          <w:tcPr>
+            <w:tcW w:w="1365" w:type="dxa"/>
+          </w:tcPr>
+          <w:p/>
+        </w:tc>
+        <w:tc>
+          <w:tcPr>
+            <w:tcW w:w="884" w:type="dxa"/>
+          </w:tcPr>
+          <w:p/>
+        </w:tc>
+      </w:tr>
+      <w:tr>
+        <w:tc>
+          <w:tcPr>
+            <w:tcW w:w="1106" w:type="dxa"/>
+            <w:vMerge/>
+          </w:tcPr>
+          <w:p/>
+        </w:tc>
+        <w:tc>
+          <w:tcPr>
+            <w:tcW w:w="1612" w:type="dxa"/>
+            <w:vMerge/>
+          </w:tcPr>
+          <w:p/>
+        </w:tc>
+        <w:tc>
+          <w:tcPr>
+            <w:tcW w:w="1319" w:type="dxa"/>
+          </w:tcPr>
+          <w:p/>
+        </w:tc>
+        <w:tc>
+          <w:tcPr>
+            <w:tcW w:w="1365" w:type="dxa"/>
+          </w:tcPr>
+          <w:p/>
+        </w:tc>
+        <w:tc>
+          <w:tcPr>
+            <w:tcW w:w="1365" w:type="dxa"/>
+          </w:tcPr>
+          <w:p/>
+        </w:tc>
+        <w:tc>
+          <w:tcPr>
+            <w:tcW w:w="1365" w:type="dxa"/>
+          </w:tcPr>
+          <w:p/>
+        </w:tc>
+        <w:tc>
+          <w:tcPr>
+            <w:tcW w:w="884" w:type="dxa"/>
+          </w:tcPr>
+          <w:p/>
+        </w:tc>
+      </w:tr>
+      <w:tr>
+        <w:tc>
+          <w:tcPr>
+            <w:tcW w:w="1106" w:type="dxa"/>
+            <w:vMerge/>
+          </w:tcPr>
+          <w:p/>
+        </w:tc>
+        <w:tc>
+          <w:tcPr>
+            <w:tcW w:w="1612" w:type="dxa"/>
+            <w:vMerge/>
+          </w:tcPr>
+          <w:p/>
+        </w:tc>
+        <w:tc>
+          <w:tcPr>
+            <w:tcW w:w="1319" w:type="dxa"/>
+          </w:tcPr>
+          <w:p/>
+        </w:tc>
+        <w:tc>
+          <w:tcPr>
+            <w:tcW w:w="1365" w:type="dxa"/>
+          </w:tcPr>
+          <w:p/>
+        </w:tc>
+        <w:tc>
+          <w:tcPr>
+            <w:tcW w:w="1365" w:type="dxa"/>
+          </w:tcPr>
+          <w:p/>
+        </w:tc>
+        <w:tc>
+          <w:tcPr>
+            <w:tcW w:w="1365" w:type="dxa"/>
+          </w:tcPr>
+          <w:p/>
+        </w:tc>
+        <w:tc>
+          <w:tcPr>
+            <w:tcW w:w="884" w:type="dxa"/>
+          </w:tcPr>
+          <w:p/>
+        </w:tc>
+      </w:tr>
+      <w:tr>
+        <w:tc>
+          <w:tcPr>
+            <w:tcW w:w="1106" w:type="dxa"/>
+          </w:tcPr>
+          <w:p/>
+        </w:tc>
+        <w:tc>
+          <w:tcPr>
+            <w:tcW w:w="1612" w:type="dxa"/>
+          </w:tcPr>
+          <w:p>
+            <w:r>
+              <w:t>Reports page</w:t>
+            </w:r>
+          </w:p>
+        </w:tc>
+        <w:tc>
+          <w:tcPr>
+            <w:tcW w:w="1319" w:type="dxa"/>
+          </w:tcPr>
+          <w:p>
+            <w:r>
+              <w:t>1. Retrieve data from a database</w:t>
+            </w:r>
+          </w:p>
+        </w:tc>
+        <w:tc>
+          <w:tcPr>
+            <w:tcW w:w="1365" w:type="dxa"/>
+          </w:tcPr>
+          <w:p>
+            <w:r>
+              <w:t>2</w:t>
+            </w:r>
+          </w:p>
+        </w:tc>
+        <w:tc>
+          <w:tcPr>
+            <w:tcW w:w="1365" w:type="dxa"/>
+          </w:tcPr>
+          <w:p>
+            <w:r>
+              <w:t>2</w:t>
+            </w:r>
+          </w:p>
+        </w:tc>
+        <w:tc>
+          <w:tcPr>
+            <w:tcW w:w="1365" w:type="dxa"/>
+          </w:tcPr>
+          <w:p/>
+        </w:tc>
+        <w:tc>
+          <w:tcPr>
+            <w:tcW w:w="884" w:type="dxa"/>
+          </w:tcPr>
+          <w:p>
+            <w:r>
+              <w:t>100</w:t>
+            </w:r>
+          </w:p>
+        </w:tc>
+      </w:tr>
+      <w:tr>
+        <w:tc>
+          <w:tcPr>
+            <w:tcW w:w="1106" w:type="dxa"/>
+          </w:tcPr>
+          <w:p/>
+        </w:tc>
+        <w:tc>
+          <w:tcPr>
+            <w:tcW w:w="1612" w:type="dxa"/>
+          </w:tcPr>
+          <w:p/>
+        </w:tc>
+        <w:tc>
+          <w:tcPr>
+            <w:tcW w:w="1319" w:type="dxa"/>
+          </w:tcPr>
+          <w:p>
+            <w:r>
+              <w:t>2. Process data and format</w:t>
+            </w:r>
+          </w:p>
+        </w:tc>
+        <w:tc>
+          <w:tcPr>
+            <w:tcW w:w="1365" w:type="dxa"/>
+          </w:tcPr>
+          <w:p>
+            <w:r>
+              <w:t>4</w:t>
+            </w:r>
+          </w:p>
+        </w:tc>
+        <w:tc>
+          <w:tcPr>
+            <w:tcW w:w="1365" w:type="dxa"/>
+          </w:tcPr>
+          <w:p>
+            <w:r>
+              <w:t>4</w:t>
+            </w:r>
+          </w:p>
+        </w:tc>
+        <w:tc>
+          <w:tcPr>
+            <w:tcW w:w="1365" w:type="dxa"/>
+          </w:tcPr>
+          <w:p/>
+        </w:tc>
+        <w:tc>
+          <w:tcPr>
+            <w:tcW w:w="884" w:type="dxa"/>
+          </w:tcPr>
+          <w:p>
+            <w:r>
+              <w:t>200</w:t>
+            </w:r>
+          </w:p>
+        </w:tc>
+      </w:tr>
+      <w:tr>
+        <w:tc>
+          <w:tcPr>
+            <w:tcW w:w="1106" w:type="dxa"/>
+          </w:tcPr>
+          <w:p/>
+        </w:tc>
+        <w:tc>
+          <w:tcPr>
+            <w:tcW w:w="1612" w:type="dxa"/>
+          </w:tcPr>
+          <w:p/>
+        </w:tc>
+        <w:tc>
+          <w:tcPr>
+            <w:tcW w:w="1319" w:type="dxa"/>
+          </w:tcPr>
+          <w:p>
+            <w:r>
+              <w:t xml:space="preserve">3. Display data in </w:t>
+            </w:r>
+            <w:r>
+              <w:lastRenderedPageBreak/>
+              <w:t>visualisation</w:t>
+            </w:r>
+          </w:p>
+        </w:tc>
+        <w:tc>
+          <w:tcPr>
+            <w:tcW w:w="1365" w:type="dxa"/>
+          </w:tcPr>
+          <w:p>
+            <w:r>
+              <w:lastRenderedPageBreak/>
+              <w:t>3</w:t>
+            </w:r>
+          </w:p>
+        </w:tc>
+        <w:tc>
+          <w:tcPr>
+            <w:tcW w:w="1365" w:type="dxa"/>
+          </w:tcPr>
+          <w:p>
+            <w:r>
+              <w:t>3</w:t>
+            </w:r>
+          </w:p>
+        </w:tc>
+        <w:tc>
+          <w:tcPr>
+            <w:tcW w:w="1365" w:type="dxa"/>
+          </w:tcPr>
+          <w:p/>
+        </w:tc>
+        <w:tc>
+          <w:tcPr>
+            <w:tcW w:w="884" w:type="dxa"/>
+          </w:tcPr>
+          <w:p>
+            <w:r>
+              <w:t>250</w:t>
+            </w:r>
+          </w:p>
+        </w:tc>
+      </w:tr>
+      <w:tr>
+        <w:tc>
+          <w:tcPr>
+            <w:tcW w:w="1106" w:type="dxa"/>
+          </w:tcPr>
+          <w:p/>
+        </w:tc>
+        <w:tc>
+          <w:tcPr>
+            <w:tcW w:w="1612" w:type="dxa"/>
+          </w:tcPr>
+          <w:p/>
+        </w:tc>
+        <w:tc>
+          <w:tcPr>
+            <w:tcW w:w="1319" w:type="dxa"/>
+          </w:tcPr>
+          <w:p/>
+        </w:tc>
+        <w:tc>
+          <w:tcPr>
+            <w:tcW w:w="1365" w:type="dxa"/>
+          </w:tcPr>
+          <w:p/>
+        </w:tc>
+        <w:tc>
+          <w:tcPr>
+            <w:tcW w:w="1365" w:type="dxa"/>
+          </w:tcPr>
+          <w:p/>
+        </w:tc>
+        <w:tc>
+          <w:tcPr>
+            <w:tcW w:w="1365" w:type="dxa"/>
+          </w:tcPr>
+          <w:p/>
+        </w:tc>
+        <w:tc>
+          <w:tcPr>
+            <w:tcW w:w="884" w:type="dxa"/>
+          </w:tcPr>
+          <w:p/>
+        </w:tc>
+      </w:tr>
+      <w:tr>
+        <w:tc>
+          <w:tcPr>
+            <w:tcW w:w="1106" w:type="dxa"/>
+          </w:tcPr>
+          <w:p/>
+        </w:tc>
+        <w:tc>
+          <w:tcPr>
+            <w:tcW w:w="1612" w:type="dxa"/>
+          </w:tcPr>
+          <w:p/>
+        </w:tc>
+        <w:tc>
+          <w:tcPr>
+            <w:tcW w:w="1319" w:type="dxa"/>
+          </w:tcPr>
+          <w:p/>
+        </w:tc>
+        <w:tc>
+          <w:tcPr>
+            <w:tcW w:w="1365" w:type="dxa"/>
+          </w:tcPr>
+          <w:p/>
+        </w:tc>
+        <w:tc>
+          <w:tcPr>
+            <w:tcW w:w="1365" w:type="dxa"/>
+          </w:tcPr>
+          <w:p/>
+        </w:tc>
+        <w:tc>
+          <w:tcPr>
+            <w:tcW w:w="1365" w:type="dxa"/>
+          </w:tcPr>
+          <w:p/>
+        </w:tc>
+        <w:tc>
+          <w:tcPr>
+            <w:tcW w:w="884" w:type="dxa"/>
+          </w:tcPr>
+          <w:p/>
+        </w:tc>
+      </w:tr>
+      <w:tr>
+        <w:tc>
+          <w:tcPr>
+            <w:tcW w:w="1106" w:type="dxa"/>
+          </w:tcPr>
+          <w:p/>
+        </w:tc>
+        <w:tc>
+          <w:tcPr>
+            <w:tcW w:w="1612" w:type="dxa"/>
+          </w:tcPr>
+          <w:p>
+            <w:r>
+              <w:t>Super User Login</w:t>
+            </w:r>
+          </w:p>
+        </w:tc>
+        <w:tc>
+          <w:tcPr>
+            <w:tcW w:w="1319" w:type="dxa"/>
+          </w:tcPr>
+          <w:p/>
+        </w:tc>
+        <w:tc>
+          <w:tcPr>
+            <w:tcW w:w="1365" w:type="dxa"/>
+          </w:tcPr>
+          <w:p/>
+        </w:tc>
+        <w:tc>
+          <w:tcPr>
+            <w:tcW w:w="1365" w:type="dxa"/>
+          </w:tcPr>
+          <w:p/>
+        </w:tc>
+        <w:tc>
+          <w:tcPr>
+            <w:tcW w:w="1365" w:type="dxa"/>
+          </w:tcPr>
+          <w:p/>
+        </w:tc>
+        <w:tc>
+          <w:tcPr>
+            <w:tcW w:w="884" w:type="dxa"/>
+          </w:tcPr>
+          <w:p/>
+        </w:tc>
+      </w:tr>
+      <w:tr>
+        <w:tc>
+          <w:tcPr>
+            <w:tcW w:w="1106" w:type="dxa"/>
+          </w:tcPr>
+          <w:p/>
+        </w:tc>
+        <w:tc>
+          <w:tcPr>
+            <w:tcW w:w="1612" w:type="dxa"/>
+          </w:tcPr>
+          <w:p>
+            <w:r>
+              <w:t>Rooms page</w:t>
+            </w:r>
+          </w:p>
+        </w:tc>
+        <w:tc>
+          <w:tcPr>
+            <w:tcW w:w="1319" w:type="dxa"/>
+          </w:tcPr>
+          <w:p/>
+        </w:tc>
+        <w:tc>
+          <w:tcPr>
+            <w:tcW w:w="1365" w:type="dxa"/>
+          </w:tcPr>
+          <w:p/>
+        </w:tc>
+        <w:tc>
+          <w:tcPr>
+            <w:tcW w:w="1365" w:type="dxa"/>
+          </w:tcPr>
+          <w:p/>
+        </w:tc>
+        <w:tc>
+          <w:tcPr>
+            <w:tcW w:w="1365" w:type="dxa"/>
+          </w:tcPr>
+          <w:p/>
+        </w:tc>
+        <w:tc>
+          <w:tcPr>
+            <w:tcW w:w="884" w:type="dxa"/>
+          </w:tcPr>
+          <w:p/>
+        </w:tc>
+      </w:tr>
+      <w:tr>
+        <w:tc>
+          <w:tcPr>
+            <w:tcW w:w="1106" w:type="dxa"/>
+          </w:tcPr>
+          <w:p/>
+        </w:tc>
+        <w:tc>
+          <w:tcPr>
+            <w:tcW w:w="1612" w:type="dxa"/>
+          </w:tcPr>
+          <w:p/>
+        </w:tc>
+        <w:tc>
+          <w:tcPr>
+            <w:tcW w:w="1319" w:type="dxa"/>
+          </w:tcPr>
+          <w:p/>
+        </w:tc>
+        <w:tc>
+          <w:tcPr>
+            <w:tcW w:w="1365" w:type="dxa"/>
+          </w:tcPr>
+          <w:p/>
+        </w:tc>
+        <w:tc>
+          <w:tcPr>
+            <w:tcW w:w="1365" w:type="dxa"/>
+          </w:tcPr>
+          <w:p/>
+        </w:tc>
+        <w:tc>
+          <w:tcPr>
+            <w:tcW w:w="1365" w:type="dxa"/>
+          </w:tcPr>
+          <w:p/>
+        </w:tc>
+        <w:tc>
+          <w:tcPr>
+            <w:tcW w:w="884" w:type="dxa"/>
+          </w:tcPr>
+          <w:p/>
+        </w:tc>
+      </w:tr>
+      <w:tr>
+        <w:trPr>
+          <w:trHeight w:val="392"/>
+        </w:trPr>
+        <w:tc>
+          <w:tcPr>
+            <w:tcW w:w="1106" w:type="dxa"/>
+            <w:vMerge w:val="restart"/>
+          </w:tcPr>
+          <w:p/>
+        </w:tc>
+        <w:tc>
+          <w:tcPr>
+            <w:tcW w:w="1612" w:type="dxa"/>
+            <w:vMerge w:val="restart"/>
+          </w:tcPr>
+          <w:p>
+            <w:r>
+              <w:t>6</w:t>
+            </w:r>
+            <w:r>
+              <w:t>.2</w:t>
+            </w:r>
+            <w:r>
+              <w:br/>
+            </w:r>
+            <w:r>
+              <w:t>All previous Sprint 4 functionality transferred</w:t>
+            </w:r>
+          </w:p>
+        </w:tc>
+        <w:tc>
+          <w:tcPr>
+            <w:tcW w:w="1319" w:type="dxa"/>
+          </w:tcPr>
+          <w:p/>
+        </w:tc>
+        <w:tc>
+          <w:tcPr>
+            <w:tcW w:w="1365" w:type="dxa"/>
+          </w:tcPr>
+          <w:p/>
+        </w:tc>
+        <w:tc>
+          <w:tcPr>
+            <w:tcW w:w="1365" w:type="dxa"/>
+          </w:tcPr>
+          <w:p/>
+        </w:tc>
+        <w:tc>
+          <w:tcPr>
+            <w:tcW w:w="1365" w:type="dxa"/>
+          </w:tcPr>
+          <w:p/>
+        </w:tc>
+        <w:tc>
+          <w:tcPr>
+            <w:tcW w:w="884" w:type="dxa"/>
+          </w:tcPr>
+          <w:p/>
+        </w:tc>
+      </w:tr>
+      <w:tr>
+        <w:trPr>
+          <w:trHeight w:val="392"/>
+        </w:trPr>
+        <w:tc>
+          <w:tcPr>
+            <w:tcW w:w="1106" w:type="dxa"/>
+            <w:vMerge/>
+          </w:tcPr>
+          <w:p/>
+        </w:tc>
+        <w:tc>
+          <w:tcPr>
+            <w:tcW w:w="1612" w:type="dxa"/>
+            <w:vMerge/>
+          </w:tcPr>
+          <w:p/>
+        </w:tc>
+        <w:tc>
+          <w:tcPr>
+            <w:tcW w:w="1319" w:type="dxa"/>
+          </w:tcPr>
+          <w:p/>
+        </w:tc>
+        <w:tc>
+          <w:tcPr>
+            <w:tcW w:w="1365" w:type="dxa"/>
+          </w:tcPr>
+          <w:p/>
+        </w:tc>
+        <w:tc>
+          <w:tcPr>
+            <w:tcW w:w="1365" w:type="dxa"/>
+          </w:tcPr>
+          <w:p/>
+        </w:tc>
+        <w:tc>
+          <w:tcPr>
+            <w:tcW w:w="1365" w:type="dxa"/>
+          </w:tcPr>
+          <w:p/>
+        </w:tc>
+        <w:tc>
+          <w:tcPr>
+            <w:tcW w:w="884" w:type="dxa"/>
+          </w:tcPr>
+          <w:p/>
+        </w:tc>
+      </w:tr>
+      <w:tr>
+        <w:trPr>
+          <w:trHeight w:val="392"/>
+        </w:trPr>
+        <w:tc>
+          <w:tcPr>
+            <w:tcW w:w="1106" w:type="dxa"/>
+            <w:vMerge/>
+          </w:tcPr>
+          <w:p/>
+        </w:tc>
+        <w:tc>
+          <w:tcPr>
+            <w:tcW w:w="1612" w:type="dxa"/>
+            <w:vMerge/>
+          </w:tcPr>
+          <w:p/>
+        </w:tc>
+        <w:tc>
+          <w:tcPr>
+            <w:tcW w:w="1319" w:type="dxa"/>
+          </w:tcPr>
+          <w:p/>
+        </w:tc>
+        <w:tc>
+          <w:tcPr>
+            <w:tcW w:w="1365" w:type="dxa"/>
+          </w:tcPr>
+          <w:p/>
+        </w:tc>
+        <w:tc>
+          <w:tcPr>
+            <w:tcW w:w="1365" w:type="dxa"/>
+          </w:tcPr>
+          <w:p/>
+        </w:tc>
+        <w:tc>
+          <w:tcPr>
+            <w:tcW w:w="1365" w:type="dxa"/>
+          </w:tcPr>
+          <w:p/>
+        </w:tc>
+        <w:tc>
+          <w:tcPr>
+            <w:tcW w:w="884" w:type="dxa"/>
+          </w:tcPr>
+          <w:p/>
+        </w:tc>
+      </w:tr>
+      <w:tr>
+        <w:trPr>
+          <w:trHeight w:val="392"/>
+        </w:trPr>
+        <w:tc>
+          <w:tcPr>
+            <w:tcW w:w="1106" w:type="dxa"/>
+            <w:vMerge w:val="restart"/>
+          </w:tcPr>
+          <w:p/>
+        </w:tc>
+        <w:tc>
+          <w:tcPr>
+            <w:tcW w:w="1612" w:type="dxa"/>
+            <w:vMerge w:val="restart"/>
+          </w:tcPr>
+          <w:p>
+            <w:r>
+              <w:t>6</w:t>
+            </w:r>
+            <w:r>
+              <w:t>.3</w:t>
+            </w:r>
+            <w:r>
+              <w:t xml:space="preserve"> </w:t>
+            </w:r>
+            <w:r>
+              <w:t xml:space="preserve">All previous Sprint </w:t>
+            </w:r>
+            <w:r>
+              <w:t xml:space="preserve">5 </w:t>
+            </w:r>
+            <w:r>
+              <w:t>functionality transferred</w:t>
+            </w:r>
+          </w:p>
+        </w:tc>
+        <w:tc>
+          <w:tcPr>
+            <w:tcW w:w="1319" w:type="dxa"/>
+          </w:tcPr>
+          <w:p/>
+        </w:tc>
+        <w:tc>
+          <w:tcPr>
+            <w:tcW w:w="1365" w:type="dxa"/>
+          </w:tcPr>
+          <w:p/>
+        </w:tc>
+        <w:tc>
+          <w:tcPr>
+            <w:tcW w:w="1365" w:type="dxa"/>
+          </w:tcPr>
+          <w:p/>
+        </w:tc>
+        <w:tc>
+          <w:tcPr>
+            <w:tcW w:w="1365" w:type="dxa"/>
+          </w:tcPr>
+          <w:p/>
+        </w:tc>
+        <w:tc>
+          <w:tcPr>
+            <w:tcW w:w="884" w:type="dxa"/>
+          </w:tcPr>
+          <w:p/>
+        </w:tc>
+      </w:tr>
+      <w:tr>
+        <w:trPr>
+          <w:trHeight w:val="392"/>
+        </w:trPr>
+        <w:tc>
+          <w:tcPr>
+            <w:tcW w:w="1106" w:type="dxa"/>
+            <w:vMerge/>
+          </w:tcPr>
+          <w:p/>
+        </w:tc>
+        <w:tc>
+          <w:tcPr>
+            <w:tcW w:w="1612" w:type="dxa"/>
+            <w:vMerge/>
+          </w:tcPr>
+          <w:p/>
+        </w:tc>
+        <w:tc>
+          <w:tcPr>
+            <w:tcW w:w="1319" w:type="dxa"/>
+          </w:tcPr>
+          <w:p/>
+        </w:tc>
+        <w:tc>
+          <w:tcPr>
+            <w:tcW w:w="1365" w:type="dxa"/>
+          </w:tcPr>
+          <w:p/>
+        </w:tc>
+        <w:tc>
+          <w:tcPr>
+            <w:tcW w:w="1365" w:type="dxa"/>
+          </w:tcPr>
+          <w:p/>
+        </w:tc>
+        <w:tc>
+          <w:tcPr>
+            <w:tcW w:w="1365" w:type="dxa"/>
+          </w:tcPr>
+          <w:p/>
+        </w:tc>
+        <w:tc>
+          <w:tcPr>
+            <w:tcW w:w="884" w:type="dxa"/>
+          </w:tcPr>
+          <w:p/>
+        </w:tc>
+      </w:tr>
+      <w:tr>
+        <w:trPr>
+          <w:trHeight w:val="392"/>
+        </w:trPr>
+        <w:tc>
+          <w:tcPr>
+            <w:tcW w:w="1106" w:type="dxa"/>
+            <w:vMerge/>
+          </w:tcPr>
+          <w:p/>
+        </w:tc>
+        <w:tc>
+          <w:tcPr>
+            <w:tcW w:w="1612" w:type="dxa"/>
+            <w:vMerge/>
+          </w:tcPr>
+          <w:p/>
+        </w:tc>
+        <w:tc>
+          <w:tcPr>
+            <w:tcW w:w="1319" w:type="dxa"/>
+          </w:tcPr>
+          <w:p/>
+        </w:tc>
+        <w:tc>
+          <w:tcPr>
+            <w:tcW w:w="1365" w:type="dxa"/>
+          </w:tcPr>
+          <w:p/>
+        </w:tc>
+        <w:tc>
+          <w:tcPr>
+            <w:tcW w:w="1365" w:type="dxa"/>
+          </w:tcPr>
+          <w:p/>
+        </w:tc>
+        <w:tc>
+          <w:tcPr>
+            <w:tcW w:w="1365" w:type="dxa"/>
+          </w:tcPr>
+          <w:p/>
         </w:tc>
         <w:tc>
           <w:tcPr>

</xml_diff>